<commit_message>
Acabada appGestoFoto y retoque a appBrujulaVoz
Se ha modificado el tutorial de appGestoFoto. Se ha creado el tutorial
de appBrujulaVoz y se han modificado algunas cosas.
</commit_message>
<xml_diff>
--- a/appGestosFoto/TutorialappGestosFoto.docx
+++ b/appGestosFoto/TutorialappGestosFoto.docx
@@ -10,14 +10,12 @@
           <w:lang w:val="es-ES"/>
         </w:rPr>
       </w:pPr>
-      <w:proofErr w:type="spellStart"/>
       <w:r>
         <w:rPr>
           <w:lang w:val="es-ES"/>
         </w:rPr>
         <w:t>appGestosFoto</w:t>
       </w:r>
-      <w:proofErr w:type="spellEnd"/>
     </w:p>
     <w:p>
       <w:pPr>
@@ -60,119 +58,7 @@
         <w:rPr>
           <w:lang w:val="es-ES"/>
         </w:rPr>
-        <w:t xml:space="preserve">Lo primero es crear el proyecto en Android Studio dándole de nombre al </w:t>
-      </w:r>
-      <w:proofErr w:type="spellStart"/>
-      <w:r>
-        <w:rPr>
-          <w:lang w:val="es-ES"/>
-        </w:rPr>
-        <w:t>activity</w:t>
-      </w:r>
-      <w:proofErr w:type="spellEnd"/>
-      <w:r>
-        <w:rPr>
-          <w:lang w:val="es-ES"/>
-        </w:rPr>
-        <w:t xml:space="preserve"> principal de “Gestos”. Una vez creada pasamos a modificar el </w:t>
-      </w:r>
-      <w:proofErr w:type="spellStart"/>
-      <w:r>
-        <w:rPr>
-          <w:lang w:val="es-ES"/>
-        </w:rPr>
-        <w:t>layout</w:t>
-      </w:r>
-      <w:proofErr w:type="spellEnd"/>
-      <w:r>
-        <w:rPr>
-          <w:lang w:val="es-ES"/>
-        </w:rPr>
-        <w:t xml:space="preserve">. Vamos a añadir a este </w:t>
-      </w:r>
-      <w:proofErr w:type="spellStart"/>
-      <w:r>
-        <w:rPr>
-          <w:lang w:val="es-ES"/>
-        </w:rPr>
-        <w:t>layaout</w:t>
-      </w:r>
-      <w:proofErr w:type="spellEnd"/>
-      <w:r>
-        <w:rPr>
-          <w:lang w:val="es-ES"/>
-        </w:rPr>
-        <w:t xml:space="preserve"> una serie de </w:t>
-      </w:r>
-      <w:proofErr w:type="spellStart"/>
-      <w:r>
-        <w:rPr>
-          <w:lang w:val="es-ES"/>
-        </w:rPr>
-        <w:t>LinearLayout</w:t>
-      </w:r>
-      <w:proofErr w:type="spellEnd"/>
-      <w:r>
-        <w:rPr>
-          <w:lang w:val="es-ES"/>
-        </w:rPr>
-        <w:t xml:space="preserve"> donde incluiremos los </w:t>
-      </w:r>
-      <w:proofErr w:type="spellStart"/>
-      <w:r>
-        <w:rPr>
-          <w:lang w:val="es-ES"/>
-        </w:rPr>
-        <w:t>textView</w:t>
-      </w:r>
-      <w:proofErr w:type="spellEnd"/>
-      <w:r>
-        <w:rPr>
-          <w:lang w:val="es-ES"/>
-        </w:rPr>
-        <w:t xml:space="preserve"> de los números que nos ayudan a ver el patrón. Seguidamente en el </w:t>
-      </w:r>
-      <w:proofErr w:type="spellStart"/>
-      <w:r>
-        <w:rPr>
-          <w:lang w:val="es-ES"/>
-        </w:rPr>
-        <w:t>layout</w:t>
-      </w:r>
-      <w:proofErr w:type="spellEnd"/>
-      <w:r>
-        <w:rPr>
-          <w:lang w:val="es-ES"/>
-        </w:rPr>
-        <w:t xml:space="preserve"> añadimos un </w:t>
-      </w:r>
-      <w:proofErr w:type="spellStart"/>
-      <w:r>
-        <w:rPr>
-          <w:lang w:val="es-ES"/>
-        </w:rPr>
-        <w:t>ImageView</w:t>
-      </w:r>
-      <w:proofErr w:type="spellEnd"/>
-      <w:r>
-        <w:rPr>
-          <w:lang w:val="es-ES"/>
-        </w:rPr>
-        <w:t xml:space="preserve"> donde se mostrará la imagen que realice la cámara. Como resultado de este </w:t>
-      </w:r>
-      <w:proofErr w:type="spellStart"/>
-      <w:r>
-        <w:rPr>
-          <w:lang w:val="es-ES"/>
-        </w:rPr>
-        <w:t>layout</w:t>
-      </w:r>
-      <w:proofErr w:type="spellEnd"/>
-      <w:r>
-        <w:rPr>
-          <w:lang w:val="es-ES"/>
-        </w:rPr>
-        <w:t xml:space="preserve"> tenemos:</w:t>
+        <w:t>Lo primero es crear el proyecto en Android Studio dándole de nombre al activity principal de “Gestos”. Una vez creada pasamos a modificar el layout. Vamos a añadir a este layaout una serie de LinearLayout donde incluiremos los textView de los números que nos ayudan a ver el patrón. Seguidamente en el layout añadimos un ImageView donde se mostrará la imagen que realice la cámara. Como resultado de este layout tenemos:</w:t>
       </w:r>
     </w:p>
     <w:p>
@@ -263,35 +149,7 @@
           <w:lang w:val="es-ES"/>
         </w:rPr>
         <w:lastRenderedPageBreak/>
-        <w:t xml:space="preserve">todas las teclas se pondrán en rojo. Todas estas condiciones las vamos controlando con las coordenadas pixel de la pantalla en distintos </w:t>
-      </w:r>
-      <w:proofErr w:type="spellStart"/>
-      <w:r>
-        <w:rPr>
-          <w:lang w:val="es-ES"/>
-        </w:rPr>
-        <w:t>if-else</w:t>
-      </w:r>
-      <w:proofErr w:type="spellEnd"/>
-      <w:r>
-        <w:rPr>
-          <w:lang w:val="es-ES"/>
-        </w:rPr>
-        <w:t xml:space="preserve">. Una vez que el usuario realiza el patrón correctamente, lanzamos un </w:t>
-      </w:r>
-      <w:proofErr w:type="spellStart"/>
-      <w:r>
-        <w:rPr>
-          <w:lang w:val="es-ES"/>
-        </w:rPr>
-        <w:t>Intent</w:t>
-      </w:r>
-      <w:proofErr w:type="spellEnd"/>
-      <w:r>
-        <w:rPr>
-          <w:lang w:val="es-ES"/>
-        </w:rPr>
-        <w:t xml:space="preserve"> para abrir la cámara y realizar la foto. </w:t>
+        <w:t xml:space="preserve">todas las teclas se pondrán en rojo. Todas estas condiciones las vamos controlando con las coordenadas pixel de la pantalla en distintos if-else. Una vez que el usuario realiza el patrón correctamente, lanzamos un Intent para abrir la cámara y realizar la foto. </w:t>
       </w:r>
     </w:p>
     <w:p>
@@ -375,35 +233,7 @@
         <w:rPr>
           <w:lang w:val="es-ES"/>
         </w:rPr>
-        <w:t xml:space="preserve">Por lo tanto realizamos la foto y la guardamos en el </w:t>
-      </w:r>
-      <w:proofErr w:type="spellStart"/>
-      <w:r>
-        <w:rPr>
-          <w:lang w:val="es-ES"/>
-        </w:rPr>
-        <w:t>ImageView</w:t>
-      </w:r>
-      <w:proofErr w:type="spellEnd"/>
-      <w:r>
-        <w:rPr>
-          <w:lang w:val="es-ES"/>
-        </w:rPr>
-        <w:t xml:space="preserve"> que definimos anteriormente en el </w:t>
-      </w:r>
-      <w:proofErr w:type="spellStart"/>
-      <w:r>
-        <w:rPr>
-          <w:lang w:val="es-ES"/>
-        </w:rPr>
-        <w:t>layout</w:t>
-      </w:r>
-      <w:proofErr w:type="spellEnd"/>
-      <w:r>
-        <w:rPr>
-          <w:lang w:val="es-ES"/>
-        </w:rPr>
-        <w:t>. Para realizar esto hacemos uso de:</w:t>
+        <w:t>Por lo tanto realizamos la foto y la guardamos en el ImageView que definimos anteriormente en el layout. Para realizar esto hacemos uso de:</w:t>
       </w:r>
     </w:p>
     <w:p>
@@ -487,21 +317,7 @@
         <w:rPr>
           <w:lang w:val="es-ES"/>
         </w:rPr>
-        <w:t xml:space="preserve">Por lo tanto ya tenemos nuestra foto en el </w:t>
-      </w:r>
-      <w:proofErr w:type="spellStart"/>
-      <w:r>
-        <w:rPr>
-          <w:lang w:val="es-ES"/>
-        </w:rPr>
-        <w:t>imageView</w:t>
-      </w:r>
-      <w:proofErr w:type="spellEnd"/>
-      <w:r>
-        <w:rPr>
-          <w:lang w:val="es-ES"/>
-        </w:rPr>
-        <w:t xml:space="preserve"> de nuestra aplicación. Si se quiere se puede volver a realizar otra foto haciendo de nuevo el patrón. Como resultado se puede ver: </w:t>
+        <w:t xml:space="preserve">Por lo tanto ya tenemos nuestra foto en el imageView de nuestra aplicación. Si se quiere se puede volver a realizar otra foto haciendo de nuevo el patrón. Como resultado se puede ver: </w:t>
       </w:r>
     </w:p>
     <w:p>
@@ -733,16 +549,47 @@
           <w:lang w:val="es-ES"/>
         </w:rPr>
       </w:pPr>
+    </w:p>
+    <w:p>
+      <w:pPr>
+        <w:jc w:val="both"/>
+        <w:rPr>
+          <w:lang w:val="es-ES"/>
+        </w:rPr>
+      </w:pPr>
+      <w:r>
+        <w:rPr>
+          <w:lang w:val="es-ES"/>
+        </w:rPr>
+        <w:t>Video demostración:</w:t>
+      </w:r>
+    </w:p>
+    <w:p>
+      <w:pPr>
+        <w:jc w:val="both"/>
+        <w:rPr>
+          <w:lang w:val="es-ES"/>
+        </w:rPr>
+      </w:pPr>
+      <w:hyperlink r:id="rId8" w:history="1">
+        <w:r>
+          <w:rPr>
+            <w:rStyle w:val="Hipervnculo"/>
+            <w:lang w:val="es-ES"/>
+          </w:rPr>
+          <w:t>https://youtu.be/6_WEvCN7GfQ</w:t>
+        </w:r>
+      </w:hyperlink>
+    </w:p>
+    <w:p>
+      <w:pPr>
+        <w:jc w:val="both"/>
+        <w:rPr>
+          <w:lang w:val="es-ES"/>
+        </w:rPr>
+      </w:pPr>
       <w:bookmarkStart w:id="0" w:name="_GoBack"/>
       <w:bookmarkEnd w:id="0"/>
-    </w:p>
-    <w:p>
-      <w:pPr>
-        <w:jc w:val="both"/>
-        <w:rPr>
-          <w:lang w:val="es-ES"/>
-        </w:rPr>
-      </w:pPr>
     </w:p>
     <w:sectPr>
       <w:pgSz w:w="11900" w:h="16840"/>
@@ -1263,6 +1110,17 @@
       <w:lang w:eastAsia="es-ES_tradnl"/>
     </w:rPr>
   </w:style>
+  <w:style w:type="character" w:styleId="Hipervnculo">
+    <w:name w:val="Hyperlink"/>
+    <w:basedOn w:val="Fuentedeprrafopredeter"/>
+    <w:uiPriority w:val="99"/>
+    <w:unhideWhenUsed/>
+    <w:rsid w:val="000B15F0"/>
+    <w:rPr>
+      <w:color w:val="0563C1" w:themeColor="hyperlink"/>
+      <w:u w:val="single"/>
+    </w:rPr>
+  </w:style>
 </w:styles>
 </file>
 

</xml_diff>